<commit_message>
Rewrite of cloud deployment tasks
</commit_message>
<xml_diff>
--- a/Team_2_Cloud_Deployment_Task.docx
+++ b/Team_2_Cloud_Deployment_Task.docx
@@ -40,7 +40,16 @@
           <w:szCs w:val="28"/>
           <w:u w:val="single"/>
         </w:rPr>
-        <w:t>Group 2</w:t>
+        <w:t>Team</w:t>
+      </w:r>
+      <w:r>
+        <w:rPr>
+          <w:rFonts w:ascii="Helvetica" w:hAnsi="Helvetica"/>
+          <w:sz w:val="28"/>
+          <w:szCs w:val="28"/>
+          <w:u w:val="single"/>
+        </w:rPr>
+        <w:t xml:space="preserve"> 2</w:t>
       </w:r>
     </w:p>
     <w:p>
@@ -261,7 +270,23 @@
           <w:sz w:val="24"/>
           <w:szCs w:val="24"/>
         </w:rPr>
-        <w:t xml:space="preserve"> the management of the application once its on the cloud server,</w:t>
+        <w:t xml:space="preserve"> the management of the application once </w:t>
+      </w:r>
+      <w:r>
+        <w:rPr>
+          <w:rFonts w:ascii="Helvetica" w:hAnsi="Helvetica" w:cs="Helvetica"/>
+          <w:sz w:val="24"/>
+          <w:szCs w:val="24"/>
+        </w:rPr>
+        <w:t>it’s</w:t>
+      </w:r>
+      <w:r>
+        <w:rPr>
+          <w:rFonts w:ascii="Helvetica" w:hAnsi="Helvetica" w:cs="Helvetica"/>
+          <w:sz w:val="24"/>
+          <w:szCs w:val="24"/>
+        </w:rPr>
+        <w:t xml:space="preserve"> on the cloud server,</w:t>
       </w:r>
       <w:r>
         <w:rPr>
@@ -477,7 +502,43 @@
           <w:szCs w:val="24"/>
           <w:lang w:val="en-GB"/>
         </w:rPr>
-        <w:t>to avoid certain complications. For example complications with the migration of data as well as issues to do with compatibility between the application and the cloudservers.</w:t>
+        <w:t xml:space="preserve">to avoid certain complications. For </w:t>
+      </w:r>
+      <w:r>
+        <w:rPr>
+          <w:rFonts w:ascii="Helvetica" w:hAnsi="Helvetica" w:cs="Helvetica"/>
+          <w:sz w:val="24"/>
+          <w:szCs w:val="24"/>
+          <w:lang w:val="en-GB"/>
+        </w:rPr>
+        <w:t>example,</w:t>
+      </w:r>
+      <w:r>
+        <w:rPr>
+          <w:rFonts w:ascii="Helvetica" w:hAnsi="Helvetica" w:cs="Helvetica"/>
+          <w:sz w:val="24"/>
+          <w:szCs w:val="24"/>
+          <w:lang w:val="en-GB"/>
+        </w:rPr>
+        <w:t xml:space="preserve"> complications with the migration of data as well as issues to do with compatibility between the application and the </w:t>
+      </w:r>
+      <w:r>
+        <w:rPr>
+          <w:rFonts w:ascii="Helvetica" w:hAnsi="Helvetica" w:cs="Helvetica"/>
+          <w:sz w:val="24"/>
+          <w:szCs w:val="24"/>
+          <w:lang w:val="en-GB"/>
+        </w:rPr>
+        <w:t>cloud servers</w:t>
+      </w:r>
+      <w:r>
+        <w:rPr>
+          <w:rFonts w:ascii="Helvetica" w:hAnsi="Helvetica" w:cs="Helvetica"/>
+          <w:sz w:val="24"/>
+          <w:szCs w:val="24"/>
+          <w:lang w:val="en-GB"/>
+        </w:rPr>
+        <w:t>.</w:t>
       </w:r>
     </w:p>
     <w:p>
@@ -3452,26 +3513,6 @@
 </file>
 
 <file path=customXml/item1.xml><?xml version="1.0" encoding="utf-8"?>
-<?mso-contentType ?>
-<FormTemplates xmlns="http://schemas.microsoft.com/sharepoint/v3/contenttype/forms">
-  <Display>DocumentLibraryForm</Display>
-  <Edit>DocumentLibraryForm</Edit>
-  <New>DocumentLibraryForm</New>
-</FormTemplates>
-</file>
-
-<file path=customXml/item2.xml><?xml version="1.0" encoding="utf-8"?>
-<p:properties xmlns:p="http://schemas.microsoft.com/office/2006/metadata/properties" xmlns:xsi="http://www.w3.org/2001/XMLSchema-instance" xmlns:pc="http://schemas.microsoft.com/office/infopath/2007/PartnerControls">
-  <documentManagement>
-    <lcf76f155ced4ddcb4097134ff3c332f xmlns="4e61622f-bd0d-4b89-a268-f483bc51e34b">
-      <Terms xmlns="http://schemas.microsoft.com/office/infopath/2007/PartnerControls"/>
-    </lcf76f155ced4ddcb4097134ff3c332f>
-    <TaxCatchAll xmlns="613c6af7-2659-4af5-b007-7a6094a659e0" xsi:nil="true"/>
-  </documentManagement>
-</p:properties>
-</file>
-
-<file path=customXml/item3.xml><?xml version="1.0" encoding="utf-8"?>
 <ct:contentTypeSchema xmlns:ct="http://schemas.microsoft.com/office/2006/metadata/contentType" xmlns:ma="http://schemas.microsoft.com/office/2006/metadata/properties/metaAttributes" ct:_="" ma:_="" ma:contentTypeName="Document" ma:contentTypeID="0x0101003A15B43A1F382A49B090CE605FA24833" ma:contentTypeVersion="12" ma:contentTypeDescription="Create a new document." ma:contentTypeScope="" ma:versionID="282fd49b5fa237ba4d4be320793e115f">
   <xsd:schema xmlns:xsd="http://www.w3.org/2001/XMLSchema" xmlns:xs="http://www.w3.org/2001/XMLSchema" xmlns:p="http://schemas.microsoft.com/office/2006/metadata/properties" xmlns:ns2="4e61622f-bd0d-4b89-a268-f483bc51e34b" xmlns:ns3="613c6af7-2659-4af5-b007-7a6094a659e0" targetNamespace="http://schemas.microsoft.com/office/2006/metadata/properties" ma:root="true" ma:fieldsID="a90a3135a771a3eaf62fac10d46b3fb9" ns2:_="" ns3:_="">
     <xsd:import namespace="4e61622f-bd0d-4b89-a268-f483bc51e34b"/>
@@ -3688,10 +3729,41 @@
 </ct:contentTypeSchema>
 </file>
 
+<file path=customXml/item2.xml><?xml version="1.0" encoding="utf-8"?>
+<p:properties xmlns:p="http://schemas.microsoft.com/office/2006/metadata/properties" xmlns:xsi="http://www.w3.org/2001/XMLSchema-instance" xmlns:pc="http://schemas.microsoft.com/office/infopath/2007/PartnerControls">
+  <documentManagement>
+    <lcf76f155ced4ddcb4097134ff3c332f xmlns="4e61622f-bd0d-4b89-a268-f483bc51e34b">
+      <Terms xmlns="http://schemas.microsoft.com/office/infopath/2007/PartnerControls"/>
+    </lcf76f155ced4ddcb4097134ff3c332f>
+    <TaxCatchAll xmlns="613c6af7-2659-4af5-b007-7a6094a659e0" xsi:nil="true"/>
+  </documentManagement>
+</p:properties>
+</file>
+
+<file path=customXml/item3.xml><?xml version="1.0" encoding="utf-8"?>
+<?mso-contentType ?>
+<FormTemplates xmlns="http://schemas.microsoft.com/sharepoint/v3/contenttype/forms">
+  <Display>DocumentLibraryForm</Display>
+  <Edit>DocumentLibraryForm</Edit>
+  <New>DocumentLibraryForm</New>
+</FormTemplates>
+</file>
+
 <file path=customXml/itemProps1.xml><?xml version="1.0" encoding="utf-8"?>
-<ds:datastoreItem xmlns:ds="http://schemas.openxmlformats.org/officeDocument/2006/customXml" ds:itemID="{1608DF2B-CE60-4DB9-96B3-47727DA02D8B}">
+<ds:datastoreItem xmlns:ds="http://schemas.openxmlformats.org/officeDocument/2006/customXml" ds:itemID="{588FF88C-0659-434B-8FA3-FA2C296EAB32}">
   <ds:schemaRefs>
-    <ds:schemaRef ds:uri="http://schemas.microsoft.com/sharepoint/v3/contenttype/forms"/>
+    <ds:schemaRef ds:uri="http://schemas.microsoft.com/office/2006/metadata/contentType"/>
+    <ds:schemaRef ds:uri="http://schemas.microsoft.com/office/2006/metadata/properties/metaAttributes"/>
+    <ds:schemaRef ds:uri="http://www.w3.org/2001/XMLSchema"/>
+    <ds:schemaRef ds:uri="http://schemas.microsoft.com/office/2006/metadata/properties"/>
+    <ds:schemaRef ds:uri="4e61622f-bd0d-4b89-a268-f483bc51e34b"/>
+    <ds:schemaRef ds:uri="613c6af7-2659-4af5-b007-7a6094a659e0"/>
+    <ds:schemaRef ds:uri="http://schemas.microsoft.com/office/2006/documentManagement/types"/>
+    <ds:schemaRef ds:uri="http://schemas.microsoft.com/office/infopath/2007/PartnerControls"/>
+    <ds:schemaRef ds:uri="http://schemas.openxmlformats.org/package/2006/metadata/core-properties"/>
+    <ds:schemaRef ds:uri="http://purl.org/dc/elements/1.1/"/>
+    <ds:schemaRef ds:uri="http://purl.org/dc/terms/"/>
+    <ds:schemaRef ds:uri="http://schemas.microsoft.com/internal/obd"/>
   </ds:schemaRefs>
 </ds:datastoreItem>
 </file>
@@ -3708,20 +3780,9 @@
 </file>
 
 <file path=customXml/itemProps3.xml><?xml version="1.0" encoding="utf-8"?>
-<ds:datastoreItem xmlns:ds="http://schemas.openxmlformats.org/officeDocument/2006/customXml" ds:itemID="{588FF88C-0659-434B-8FA3-FA2C296EAB32}">
+<ds:datastoreItem xmlns:ds="http://schemas.openxmlformats.org/officeDocument/2006/customXml" ds:itemID="{1608DF2B-CE60-4DB9-96B3-47727DA02D8B}">
   <ds:schemaRefs>
-    <ds:schemaRef ds:uri="http://schemas.microsoft.com/office/2006/metadata/contentType"/>
-    <ds:schemaRef ds:uri="http://schemas.microsoft.com/office/2006/metadata/properties/metaAttributes"/>
-    <ds:schemaRef ds:uri="http://www.w3.org/2001/XMLSchema"/>
-    <ds:schemaRef ds:uri="http://schemas.microsoft.com/office/2006/metadata/properties"/>
-    <ds:schemaRef ds:uri="4e61622f-bd0d-4b89-a268-f483bc51e34b"/>
-    <ds:schemaRef ds:uri="613c6af7-2659-4af5-b007-7a6094a659e0"/>
-    <ds:schemaRef ds:uri="http://schemas.microsoft.com/office/2006/documentManagement/types"/>
-    <ds:schemaRef ds:uri="http://schemas.microsoft.com/office/infopath/2007/PartnerControls"/>
-    <ds:schemaRef ds:uri="http://schemas.openxmlformats.org/package/2006/metadata/core-properties"/>
-    <ds:schemaRef ds:uri="http://purl.org/dc/elements/1.1/"/>
-    <ds:schemaRef ds:uri="http://purl.org/dc/terms/"/>
-    <ds:schemaRef ds:uri="http://schemas.microsoft.com/internal/obd"/>
+    <ds:schemaRef ds:uri="http://schemas.microsoft.com/sharepoint/v3/contenttype/forms"/>
   </ds:schemaRefs>
 </ds:datastoreItem>
 </file>
</xml_diff>